<commit_message>
created cover page and began table of contents
</commit_message>
<xml_diff>
--- a/Technical Documentation/GE02_official_technical_documentation.docx
+++ b/Technical Documentation/GE02_official_technical_documentation.docx
@@ -2,7 +2,934 @@
 <file path=word/document.xml><?xml version="1.0" encoding="utf-8"?>
 <w:document xmlns:wpc="http://schemas.microsoft.com/office/word/2010/wordprocessingCanvas" xmlns:cx="http://schemas.microsoft.com/office/drawing/2014/chartex" xmlns:cx1="http://schemas.microsoft.com/office/drawing/2015/9/8/chartex" xmlns:cx2="http://schemas.microsoft.com/office/drawing/2015/10/21/chartex" xmlns:cx3="http://schemas.microsoft.com/office/drawing/2016/5/9/chartex" xmlns:cx4="http://schemas.microsoft.com/office/drawing/2016/5/10/chartex" xmlns:cx5="http://schemas.microsoft.com/office/drawing/2016/5/11/chartex" xmlns:cx6="http://schemas.microsoft.com/office/drawing/2016/5/12/chartex" xmlns:cx7="http://schemas.microsoft.com/office/drawing/2016/5/13/chartex" xmlns:cx8="http://schemas.microsoft.com/office/drawing/2016/5/14/chartex" xmlns:mc="http://schemas.openxmlformats.org/markup-compatibility/2006" xmlns:aink="http://schemas.microsoft.com/office/drawing/2016/ink" xmlns:am3d="http://schemas.microsoft.com/office/drawing/2017/model3d" xmlns:o="urn:schemas-microsoft-com:office:office" xmlns:oel="http://schemas.microsoft.com/office/2019/extlst" xmlns:r="http://schemas.openxmlformats.org/officeDocument/2006/relationships" xmlns:m="http://schemas.openxmlformats.org/officeDocument/2006/math" xmlns:v="urn:schemas-microsoft-com:vml" xmlns:wp14="http://schemas.microsoft.com/office/word/2010/wordprocessingDrawing" xmlns:wp="http://schemas.openxmlformats.org/drawingml/2006/wordprocessingDrawing" xmlns:w10="urn:schemas-microsoft-com:office:word" xmlns:w="http://schemas.openxmlformats.org/wordprocessingml/2006/main" xmlns:w14="http://schemas.microsoft.com/office/word/2010/wordml" xmlns:w15="http://schemas.microsoft.com/office/word/2012/wordml" xmlns:w16cex="http://schemas.microsoft.com/office/word/2018/wordml/cex" xmlns:w16cid="http://schemas.microsoft.com/office/word/2016/wordml/cid" xmlns:w16="http://schemas.microsoft.com/office/word/2018/wordml" xmlns:w16sdtdh="http://schemas.microsoft.com/office/word/2020/wordml/sdtdatahash" xmlns:w16se="http://schemas.microsoft.com/office/word/2015/wordml/symex" xmlns:wpg="http://schemas.microsoft.com/office/word/2010/wordprocessingGroup" xmlns:wpi="http://schemas.microsoft.com/office/word/2010/wordprocessingInk" xmlns:wne="http://schemas.microsoft.com/office/word/2006/wordml" xmlns:wps="http://schemas.microsoft.com/office/word/2010/wordprocessingShape" mc:Ignorable="w14 w15 w16se w16cid w16 w16cex w16sdtdh wp14">
   <w:body>
-    <w:p/>
+    <w:p>
+      <w:pPr>
+        <w:jc w:val="center"/>
+        <w:rPr>
+          <w:rFonts w:ascii="Consolas" w:hAnsi="Consolas" w:cs="Consolas"/>
+          <w:sz w:val="80"/>
+          <w:szCs w:val="80"/>
+        </w:rPr>
+      </w:pPr>
+    </w:p>
+    <w:p>
+      <w:pPr>
+        <w:jc w:val="center"/>
+        <w:rPr>
+          <w:rFonts w:ascii="Consolas" w:hAnsi="Consolas" w:cs="Consolas"/>
+          <w:sz w:val="80"/>
+          <w:szCs w:val="80"/>
+        </w:rPr>
+      </w:pPr>
+    </w:p>
+    <w:p>
+      <w:pPr>
+        <w:jc w:val="center"/>
+        <w:rPr>
+          <w:rFonts w:ascii="Consolas" w:hAnsi="Consolas" w:cs="Consolas"/>
+          <w:sz w:val="80"/>
+          <w:szCs w:val="80"/>
+        </w:rPr>
+      </w:pPr>
+    </w:p>
+    <w:p>
+      <w:pPr>
+        <w:jc w:val="center"/>
+        <w:rPr>
+          <w:rFonts w:ascii="Consolas" w:hAnsi="Consolas" w:cs="Consolas"/>
+          <w:sz w:val="80"/>
+          <w:szCs w:val="80"/>
+        </w:rPr>
+      </w:pPr>
+    </w:p>
+    <w:p>
+      <w:pPr>
+        <w:jc w:val="center"/>
+        <w:rPr>
+          <w:rFonts w:ascii="Consolas" w:hAnsi="Consolas" w:cs="Consolas"/>
+          <w:sz w:val="80"/>
+          <w:szCs w:val="80"/>
+        </w:rPr>
+      </w:pPr>
+      <w:r>
+        <w:rPr>
+          <w:rFonts w:ascii="Consolas" w:hAnsi="Consolas" w:cs="Consolas"/>
+          <w:sz w:val="80"/>
+          <w:szCs w:val="80"/>
+        </w:rPr>
+        <w:t>GE 02</w:t>
+      </w:r>
+    </w:p>
+    <w:p>
+      <w:pPr>
+        <w:jc w:val="center"/>
+        <w:rPr>
+          <w:rFonts w:ascii="Consolas" w:hAnsi="Consolas" w:cs="Consolas"/>
+          <w:sz w:val="80"/>
+          <w:szCs w:val="80"/>
+        </w:rPr>
+      </w:pPr>
+      <w:r>
+        <w:rPr>
+          <w:rFonts w:ascii="Consolas" w:hAnsi="Consolas" w:cs="Consolas"/>
+          <w:sz w:val="80"/>
+          <w:szCs w:val="80"/>
+        </w:rPr>
+        <w:t>Technical</w:t>
+      </w:r>
+    </w:p>
+    <w:p>
+      <w:pPr>
+        <w:jc w:val="center"/>
+        <w:rPr>
+          <w:rFonts w:ascii="Consolas" w:hAnsi="Consolas" w:cs="Consolas"/>
+          <w:sz w:val="80"/>
+          <w:szCs w:val="80"/>
+        </w:rPr>
+      </w:pPr>
+      <w:r>
+        <w:rPr>
+          <w:rFonts w:ascii="Consolas" w:hAnsi="Consolas" w:cs="Consolas"/>
+          <w:sz w:val="80"/>
+          <w:szCs w:val="80"/>
+        </w:rPr>
+        <w:t>Documentation</w:t>
+      </w:r>
+    </w:p>
+    <w:p>
+      <w:pPr>
+        <w:jc w:val="center"/>
+        <w:rPr>
+          <w:rFonts w:ascii="Consolas" w:hAnsi="Consolas" w:cs="Consolas"/>
+          <w:sz w:val="50"/>
+          <w:szCs w:val="50"/>
+        </w:rPr>
+      </w:pPr>
+      <w:r>
+        <w:rPr>
+          <w:rFonts w:ascii="Consolas" w:hAnsi="Consolas" w:cs="Consolas"/>
+          <w:sz w:val="50"/>
+          <w:szCs w:val="50"/>
+        </w:rPr>
+        <w:t>Logan Lassiter</w:t>
+      </w:r>
+    </w:p>
+    <w:p>
+      <w:pPr>
+        <w:jc w:val="center"/>
+        <w:rPr>
+          <w:rFonts w:ascii="Consolas" w:hAnsi="Consolas" w:cs="Consolas"/>
+          <w:sz w:val="50"/>
+          <w:szCs w:val="50"/>
+        </w:rPr>
+      </w:pPr>
+      <w:r>
+        <w:rPr>
+          <w:rFonts w:ascii="Consolas" w:hAnsi="Consolas" w:cs="Consolas"/>
+          <w:sz w:val="50"/>
+          <w:szCs w:val="50"/>
+        </w:rPr>
+        <w:t>Irving Reyes Bravo</w:t>
+      </w:r>
+    </w:p>
+    <w:p>
+      <w:pPr>
+        <w:jc w:val="center"/>
+        <w:rPr>
+          <w:rFonts w:ascii="Consolas" w:hAnsi="Consolas" w:cs="Consolas"/>
+          <w:sz w:val="50"/>
+          <w:szCs w:val="50"/>
+        </w:rPr>
+      </w:pPr>
+      <w:r>
+        <w:rPr>
+          <w:rFonts w:ascii="Consolas" w:hAnsi="Consolas" w:cs="Consolas"/>
+          <w:sz w:val="50"/>
+          <w:szCs w:val="50"/>
+        </w:rPr>
+        <w:t>Naomi Rodriguez</w:t>
+      </w:r>
+    </w:p>
+    <w:p>
+      <w:pPr>
+        <w:rPr>
+          <w:rFonts w:ascii="Consolas" w:hAnsi="Consolas" w:cs="Consolas"/>
+          <w:sz w:val="40"/>
+          <w:szCs w:val="40"/>
+        </w:rPr>
+      </w:pPr>
+      <w:r>
+        <w:rPr>
+          <w:rFonts w:ascii="Consolas" w:hAnsi="Consolas" w:cs="Consolas"/>
+          <w:sz w:val="40"/>
+          <w:szCs w:val="40"/>
+        </w:rPr>
+        <w:br w:type="page"/>
+      </w:r>
+    </w:p>
+    <w:p>
+      <w:pPr>
+        <w:jc w:val="center"/>
+        <w:rPr>
+          <w:rFonts w:ascii="Consolas" w:hAnsi="Consolas" w:cs="Consolas"/>
+          <w:sz w:val="40"/>
+          <w:szCs w:val="40"/>
+        </w:rPr>
+      </w:pPr>
+      <w:r>
+        <w:rPr>
+          <w:rFonts w:ascii="Consolas" w:hAnsi="Consolas" w:cs="Consolas"/>
+          <w:sz w:val="40"/>
+          <w:szCs w:val="40"/>
+        </w:rPr>
+        <w:lastRenderedPageBreak/>
+        <w:t>Table of Contents</w:t>
+      </w:r>
+    </w:p>
+    <w:p>
+      <w:pPr>
+        <w:jc w:val="center"/>
+        <w:rPr>
+          <w:rFonts w:ascii="Consolas" w:hAnsi="Consolas" w:cs="Consolas"/>
+          <w:sz w:val="40"/>
+          <w:szCs w:val="40"/>
+        </w:rPr>
+      </w:pPr>
+    </w:p>
+    <w:p>
+      <w:pPr>
+        <w:jc w:val="center"/>
+        <w:rPr>
+          <w:rFonts w:ascii="Consolas" w:hAnsi="Consolas" w:cs="Consolas"/>
+          <w:sz w:val="40"/>
+          <w:szCs w:val="40"/>
+        </w:rPr>
+      </w:pPr>
+    </w:p>
+    <w:p>
+      <w:pPr>
+        <w:rPr>
+          <w:rFonts w:ascii="Consolas" w:hAnsi="Consolas" w:cs="Consolas"/>
+          <w:sz w:val="22"/>
+          <w:szCs w:val="22"/>
+        </w:rPr>
+      </w:pPr>
+      <w:r>
+        <w:rPr>
+          <w:rFonts w:ascii="Consolas" w:hAnsi="Consolas" w:cs="Consolas"/>
+          <w:b/>
+          <w:bCs/>
+          <w:sz w:val="22"/>
+          <w:szCs w:val="22"/>
+        </w:rPr>
+        <w:t>2.1 Create Virtual Environment and Django Project</w:t>
+      </w:r>
+      <w:r>
+        <w:rPr>
+          <w:rFonts w:ascii="Consolas" w:hAnsi="Consolas" w:cs="Consolas"/>
+          <w:sz w:val="22"/>
+          <w:szCs w:val="22"/>
+        </w:rPr>
+        <w:t xml:space="preserve"> (name)</w:t>
+      </w:r>
+      <w:r>
+        <w:rPr>
+          <w:rFonts w:ascii="Consolas" w:hAnsi="Consolas" w:cs="Consolas"/>
+          <w:sz w:val="22"/>
+          <w:szCs w:val="22"/>
+        </w:rPr>
+        <w:tab/>
+      </w:r>
+      <w:r>
+        <w:rPr>
+          <w:rFonts w:ascii="Consolas" w:hAnsi="Consolas" w:cs="Consolas"/>
+          <w:sz w:val="22"/>
+          <w:szCs w:val="22"/>
+        </w:rPr>
+        <w:tab/>
+      </w:r>
+      <w:proofErr w:type="gramStart"/>
+      <w:r>
+        <w:rPr>
+          <w:rFonts w:ascii="Consolas" w:hAnsi="Consolas" w:cs="Consolas"/>
+          <w:sz w:val="22"/>
+          <w:szCs w:val="22"/>
+        </w:rPr>
+        <w:tab/>
+        <w:t xml:space="preserve"> </w:t>
+      </w:r>
+      <w:r>
+        <w:rPr>
+          <w:rFonts w:ascii="Consolas" w:hAnsi="Consolas" w:cs="Consolas"/>
+          <w:sz w:val="22"/>
+          <w:szCs w:val="22"/>
+        </w:rPr>
+        <w:t xml:space="preserve"> </w:t>
+      </w:r>
+      <w:proofErr w:type="spellStart"/>
+      <w:r>
+        <w:rPr>
+          <w:rFonts w:ascii="Consolas" w:hAnsi="Consolas" w:cs="Consolas"/>
+          <w:sz w:val="22"/>
+          <w:szCs w:val="22"/>
+        </w:rPr>
+        <w:t>pg</w:t>
+      </w:r>
+      <w:proofErr w:type="spellEnd"/>
+      <w:proofErr w:type="gramEnd"/>
+      <w:r>
+        <w:rPr>
+          <w:rFonts w:ascii="Consolas" w:hAnsi="Consolas" w:cs="Consolas"/>
+          <w:sz w:val="22"/>
+          <w:szCs w:val="22"/>
+        </w:rPr>
+        <w:t>#</w:t>
+      </w:r>
+    </w:p>
+    <w:p>
+      <w:pPr>
+        <w:rPr>
+          <w:rFonts w:ascii="Consolas" w:hAnsi="Consolas" w:cs="Consolas"/>
+          <w:sz w:val="22"/>
+          <w:szCs w:val="22"/>
+        </w:rPr>
+      </w:pPr>
+    </w:p>
+    <w:p>
+      <w:pPr>
+        <w:rPr>
+          <w:rFonts w:ascii="Consolas" w:hAnsi="Consolas" w:cs="Consolas"/>
+          <w:sz w:val="22"/>
+          <w:szCs w:val="22"/>
+        </w:rPr>
+      </w:pPr>
+    </w:p>
+    <w:p>
+      <w:pPr>
+        <w:rPr>
+          <w:rFonts w:ascii="Consolas" w:hAnsi="Consolas" w:cs="Consolas"/>
+          <w:sz w:val="22"/>
+          <w:szCs w:val="22"/>
+        </w:rPr>
+      </w:pPr>
+      <w:r>
+        <w:rPr>
+          <w:rFonts w:ascii="Consolas" w:hAnsi="Consolas" w:cs="Consolas"/>
+          <w:b/>
+          <w:bCs/>
+          <w:sz w:val="22"/>
+          <w:szCs w:val="22"/>
+        </w:rPr>
+        <w:t xml:space="preserve">2.2 Create Local Git and </w:t>
+      </w:r>
+      <w:proofErr w:type="spellStart"/>
+      <w:r>
+        <w:rPr>
+          <w:rFonts w:ascii="Consolas" w:hAnsi="Consolas" w:cs="Consolas"/>
+          <w:b/>
+          <w:bCs/>
+          <w:sz w:val="22"/>
+          <w:szCs w:val="22"/>
+        </w:rPr>
+        <w:t>Github</w:t>
+      </w:r>
+      <w:proofErr w:type="spellEnd"/>
+      <w:r>
+        <w:rPr>
+          <w:rFonts w:ascii="Consolas" w:hAnsi="Consolas" w:cs="Consolas"/>
+          <w:b/>
+          <w:bCs/>
+          <w:sz w:val="22"/>
+          <w:szCs w:val="22"/>
+        </w:rPr>
+        <w:t xml:space="preserve"> Repository</w:t>
+      </w:r>
+      <w:r>
+        <w:rPr>
+          <w:rFonts w:ascii="Consolas" w:hAnsi="Consolas" w:cs="Consolas"/>
+          <w:b/>
+          <w:bCs/>
+          <w:sz w:val="22"/>
+          <w:szCs w:val="22"/>
+        </w:rPr>
+        <w:t xml:space="preserve"> </w:t>
+      </w:r>
+      <w:r>
+        <w:rPr>
+          <w:rFonts w:ascii="Consolas" w:hAnsi="Consolas" w:cs="Consolas"/>
+          <w:sz w:val="22"/>
+          <w:szCs w:val="22"/>
+        </w:rPr>
+        <w:t>(name)</w:t>
+      </w:r>
+      <w:r>
+        <w:rPr>
+          <w:rFonts w:ascii="Consolas" w:hAnsi="Consolas" w:cs="Consolas"/>
+          <w:sz w:val="22"/>
+          <w:szCs w:val="22"/>
+        </w:rPr>
+        <w:tab/>
+      </w:r>
+      <w:r>
+        <w:rPr>
+          <w:rFonts w:ascii="Consolas" w:hAnsi="Consolas" w:cs="Consolas"/>
+          <w:sz w:val="22"/>
+          <w:szCs w:val="22"/>
+        </w:rPr>
+        <w:tab/>
+      </w:r>
+      <w:r>
+        <w:rPr>
+          <w:rFonts w:ascii="Consolas" w:hAnsi="Consolas" w:cs="Consolas"/>
+          <w:sz w:val="22"/>
+          <w:szCs w:val="22"/>
+        </w:rPr>
+        <w:tab/>
+      </w:r>
+      <w:proofErr w:type="gramStart"/>
+      <w:r>
+        <w:rPr>
+          <w:rFonts w:ascii="Consolas" w:hAnsi="Consolas" w:cs="Consolas"/>
+          <w:sz w:val="22"/>
+          <w:szCs w:val="22"/>
+        </w:rPr>
+        <w:tab/>
+        <w:t xml:space="preserve">  </w:t>
+      </w:r>
+      <w:proofErr w:type="spellStart"/>
+      <w:r>
+        <w:rPr>
+          <w:rFonts w:ascii="Consolas" w:hAnsi="Consolas" w:cs="Consolas"/>
+          <w:sz w:val="22"/>
+          <w:szCs w:val="22"/>
+        </w:rPr>
+        <w:t>pg</w:t>
+      </w:r>
+      <w:proofErr w:type="spellEnd"/>
+      <w:proofErr w:type="gramEnd"/>
+      <w:r>
+        <w:rPr>
+          <w:rFonts w:ascii="Consolas" w:hAnsi="Consolas" w:cs="Consolas"/>
+          <w:sz w:val="22"/>
+          <w:szCs w:val="22"/>
+        </w:rPr>
+        <w:t>#</w:t>
+      </w:r>
+    </w:p>
+    <w:p>
+      <w:pPr>
+        <w:rPr>
+          <w:rFonts w:ascii="Consolas" w:hAnsi="Consolas" w:cs="Consolas"/>
+          <w:sz w:val="22"/>
+          <w:szCs w:val="22"/>
+        </w:rPr>
+      </w:pPr>
+    </w:p>
+    <w:p>
+      <w:pPr>
+        <w:rPr>
+          <w:rFonts w:ascii="Consolas" w:hAnsi="Consolas" w:cs="Consolas"/>
+          <w:sz w:val="22"/>
+          <w:szCs w:val="22"/>
+        </w:rPr>
+      </w:pPr>
+    </w:p>
+    <w:p>
+      <w:pPr>
+        <w:rPr>
+          <w:rFonts w:ascii="Consolas" w:hAnsi="Consolas" w:cs="Consolas"/>
+          <w:sz w:val="22"/>
+          <w:szCs w:val="22"/>
+        </w:rPr>
+      </w:pPr>
+      <w:r>
+        <w:rPr>
+          <w:rFonts w:ascii="Consolas" w:hAnsi="Consolas" w:cs="Consolas"/>
+          <w:b/>
+          <w:bCs/>
+          <w:sz w:val="22"/>
+          <w:szCs w:val="22"/>
+        </w:rPr>
+        <w:t>2.3 Create Portfolio App</w:t>
+      </w:r>
+      <w:r>
+        <w:rPr>
+          <w:rFonts w:ascii="Consolas" w:hAnsi="Consolas" w:cs="Consolas"/>
+          <w:sz w:val="22"/>
+          <w:szCs w:val="22"/>
+        </w:rPr>
+        <w:t xml:space="preserve"> (name)</w:t>
+      </w:r>
+      <w:r>
+        <w:rPr>
+          <w:rFonts w:ascii="Consolas" w:hAnsi="Consolas" w:cs="Consolas"/>
+          <w:sz w:val="22"/>
+          <w:szCs w:val="22"/>
+        </w:rPr>
+        <w:tab/>
+      </w:r>
+      <w:r>
+        <w:rPr>
+          <w:rFonts w:ascii="Consolas" w:hAnsi="Consolas" w:cs="Consolas"/>
+          <w:sz w:val="22"/>
+          <w:szCs w:val="22"/>
+        </w:rPr>
+        <w:tab/>
+      </w:r>
+      <w:r>
+        <w:rPr>
+          <w:rFonts w:ascii="Consolas" w:hAnsi="Consolas" w:cs="Consolas"/>
+          <w:sz w:val="22"/>
+          <w:szCs w:val="22"/>
+        </w:rPr>
+        <w:tab/>
+      </w:r>
+      <w:r>
+        <w:rPr>
+          <w:rFonts w:ascii="Consolas" w:hAnsi="Consolas" w:cs="Consolas"/>
+          <w:sz w:val="22"/>
+          <w:szCs w:val="22"/>
+        </w:rPr>
+        <w:tab/>
+      </w:r>
+      <w:r>
+        <w:rPr>
+          <w:rFonts w:ascii="Consolas" w:hAnsi="Consolas" w:cs="Consolas"/>
+          <w:sz w:val="22"/>
+          <w:szCs w:val="22"/>
+        </w:rPr>
+        <w:tab/>
+      </w:r>
+      <w:r>
+        <w:rPr>
+          <w:rFonts w:ascii="Consolas" w:hAnsi="Consolas" w:cs="Consolas"/>
+          <w:sz w:val="22"/>
+          <w:szCs w:val="22"/>
+        </w:rPr>
+        <w:tab/>
+      </w:r>
+      <w:proofErr w:type="gramStart"/>
+      <w:r>
+        <w:rPr>
+          <w:rFonts w:ascii="Consolas" w:hAnsi="Consolas" w:cs="Consolas"/>
+          <w:sz w:val="22"/>
+          <w:szCs w:val="22"/>
+        </w:rPr>
+        <w:tab/>
+        <w:t xml:space="preserve">  </w:t>
+      </w:r>
+      <w:proofErr w:type="spellStart"/>
+      <w:r>
+        <w:rPr>
+          <w:rFonts w:ascii="Consolas" w:hAnsi="Consolas" w:cs="Consolas"/>
+          <w:sz w:val="22"/>
+          <w:szCs w:val="22"/>
+        </w:rPr>
+        <w:t>pg</w:t>
+      </w:r>
+      <w:proofErr w:type="spellEnd"/>
+      <w:proofErr w:type="gramEnd"/>
+      <w:r>
+        <w:rPr>
+          <w:rFonts w:ascii="Consolas" w:hAnsi="Consolas" w:cs="Consolas"/>
+          <w:sz w:val="22"/>
+          <w:szCs w:val="22"/>
+        </w:rPr>
+        <w:t>#</w:t>
+      </w:r>
+    </w:p>
+    <w:p>
+      <w:pPr>
+        <w:rPr>
+          <w:rFonts w:ascii="Consolas" w:hAnsi="Consolas" w:cs="Consolas"/>
+          <w:sz w:val="22"/>
+          <w:szCs w:val="22"/>
+        </w:rPr>
+      </w:pPr>
+    </w:p>
+    <w:p>
+      <w:pPr>
+        <w:rPr>
+          <w:rFonts w:ascii="Consolas" w:hAnsi="Consolas" w:cs="Consolas"/>
+          <w:sz w:val="22"/>
+          <w:szCs w:val="22"/>
+        </w:rPr>
+      </w:pPr>
+    </w:p>
+    <w:p>
+      <w:pPr>
+        <w:rPr>
+          <w:rFonts w:ascii="Consolas" w:hAnsi="Consolas" w:cs="Consolas"/>
+          <w:sz w:val="22"/>
+          <w:szCs w:val="22"/>
+        </w:rPr>
+      </w:pPr>
+      <w:r>
+        <w:rPr>
+          <w:rFonts w:ascii="Consolas" w:hAnsi="Consolas" w:cs="Consolas"/>
+          <w:b/>
+          <w:bCs/>
+          <w:sz w:val="22"/>
+          <w:szCs w:val="22"/>
+        </w:rPr>
+        <w:t>2.4 Define URI path and view</w:t>
+      </w:r>
+      <w:r>
+        <w:rPr>
+          <w:rFonts w:ascii="Consolas" w:hAnsi="Consolas" w:cs="Consolas"/>
+          <w:b/>
+          <w:bCs/>
+          <w:sz w:val="22"/>
+          <w:szCs w:val="22"/>
+        </w:rPr>
+        <w:t xml:space="preserve"> </w:t>
+      </w:r>
+      <w:r>
+        <w:rPr>
+          <w:rFonts w:ascii="Consolas" w:hAnsi="Consolas" w:cs="Consolas"/>
+          <w:sz w:val="22"/>
+          <w:szCs w:val="22"/>
+        </w:rPr>
+        <w:t>(name)</w:t>
+      </w:r>
+      <w:r>
+        <w:rPr>
+          <w:rFonts w:ascii="Consolas" w:hAnsi="Consolas" w:cs="Consolas"/>
+          <w:sz w:val="22"/>
+          <w:szCs w:val="22"/>
+        </w:rPr>
+        <w:tab/>
+      </w:r>
+      <w:r>
+        <w:rPr>
+          <w:rFonts w:ascii="Consolas" w:hAnsi="Consolas" w:cs="Consolas"/>
+          <w:sz w:val="22"/>
+          <w:szCs w:val="22"/>
+        </w:rPr>
+        <w:tab/>
+      </w:r>
+      <w:r>
+        <w:rPr>
+          <w:rFonts w:ascii="Consolas" w:hAnsi="Consolas" w:cs="Consolas"/>
+          <w:sz w:val="22"/>
+          <w:szCs w:val="22"/>
+        </w:rPr>
+        <w:tab/>
+      </w:r>
+      <w:r>
+        <w:rPr>
+          <w:rFonts w:ascii="Consolas" w:hAnsi="Consolas" w:cs="Consolas"/>
+          <w:sz w:val="22"/>
+          <w:szCs w:val="22"/>
+        </w:rPr>
+        <w:tab/>
+      </w:r>
+      <w:r>
+        <w:rPr>
+          <w:rFonts w:ascii="Consolas" w:hAnsi="Consolas" w:cs="Consolas"/>
+          <w:sz w:val="22"/>
+          <w:szCs w:val="22"/>
+        </w:rPr>
+        <w:tab/>
+      </w:r>
+      <w:r>
+        <w:rPr>
+          <w:rFonts w:ascii="Consolas" w:hAnsi="Consolas" w:cs="Consolas"/>
+          <w:sz w:val="22"/>
+          <w:szCs w:val="22"/>
+        </w:rPr>
+        <w:tab/>
+      </w:r>
+      <w:proofErr w:type="gramStart"/>
+      <w:r>
+        <w:rPr>
+          <w:rFonts w:ascii="Consolas" w:hAnsi="Consolas" w:cs="Consolas"/>
+          <w:sz w:val="22"/>
+          <w:szCs w:val="22"/>
+        </w:rPr>
+        <w:tab/>
+        <w:t xml:space="preserve">  </w:t>
+      </w:r>
+      <w:proofErr w:type="spellStart"/>
+      <w:r>
+        <w:rPr>
+          <w:rFonts w:ascii="Consolas" w:hAnsi="Consolas" w:cs="Consolas"/>
+          <w:sz w:val="22"/>
+          <w:szCs w:val="22"/>
+        </w:rPr>
+        <w:t>pg</w:t>
+      </w:r>
+      <w:proofErr w:type="spellEnd"/>
+      <w:proofErr w:type="gramEnd"/>
+      <w:r>
+        <w:rPr>
+          <w:rFonts w:ascii="Consolas" w:hAnsi="Consolas" w:cs="Consolas"/>
+          <w:sz w:val="22"/>
+          <w:szCs w:val="22"/>
+        </w:rPr>
+        <w:t>#</w:t>
+      </w:r>
+    </w:p>
+    <w:p>
+      <w:pPr>
+        <w:rPr>
+          <w:rFonts w:ascii="Consolas" w:hAnsi="Consolas" w:cs="Consolas"/>
+          <w:sz w:val="22"/>
+          <w:szCs w:val="22"/>
+        </w:rPr>
+      </w:pPr>
+    </w:p>
+    <w:p>
+      <w:pPr>
+        <w:rPr>
+          <w:rFonts w:ascii="Consolas" w:hAnsi="Consolas" w:cs="Consolas"/>
+          <w:sz w:val="22"/>
+          <w:szCs w:val="22"/>
+        </w:rPr>
+      </w:pPr>
+    </w:p>
+    <w:p>
+      <w:pPr>
+        <w:rPr>
+          <w:rFonts w:ascii="Consolas" w:hAnsi="Consolas" w:cs="Consolas"/>
+          <w:sz w:val="22"/>
+          <w:szCs w:val="22"/>
+        </w:rPr>
+      </w:pPr>
+      <w:r>
+        <w:rPr>
+          <w:rFonts w:ascii="Consolas" w:hAnsi="Consolas" w:cs="Consolas"/>
+          <w:b/>
+          <w:bCs/>
+          <w:sz w:val="22"/>
+          <w:szCs w:val="22"/>
+        </w:rPr>
+        <w:t>2.5 Create HTML Template</w:t>
+      </w:r>
+      <w:r>
+        <w:rPr>
+          <w:rFonts w:ascii="Consolas" w:hAnsi="Consolas" w:cs="Consolas"/>
+          <w:sz w:val="22"/>
+          <w:szCs w:val="22"/>
+        </w:rPr>
+        <w:t xml:space="preserve"> (name)</w:t>
+      </w:r>
+      <w:r>
+        <w:rPr>
+          <w:rFonts w:ascii="Consolas" w:hAnsi="Consolas" w:cs="Consolas"/>
+          <w:sz w:val="22"/>
+          <w:szCs w:val="22"/>
+        </w:rPr>
+        <w:tab/>
+      </w:r>
+      <w:r>
+        <w:rPr>
+          <w:rFonts w:ascii="Consolas" w:hAnsi="Consolas" w:cs="Consolas"/>
+          <w:sz w:val="22"/>
+          <w:szCs w:val="22"/>
+        </w:rPr>
+        <w:tab/>
+      </w:r>
+      <w:r>
+        <w:rPr>
+          <w:rFonts w:ascii="Consolas" w:hAnsi="Consolas" w:cs="Consolas"/>
+          <w:sz w:val="22"/>
+          <w:szCs w:val="22"/>
+        </w:rPr>
+        <w:tab/>
+      </w:r>
+      <w:r>
+        <w:rPr>
+          <w:rFonts w:ascii="Consolas" w:hAnsi="Consolas" w:cs="Consolas"/>
+          <w:sz w:val="22"/>
+          <w:szCs w:val="22"/>
+        </w:rPr>
+        <w:tab/>
+      </w:r>
+      <w:r>
+        <w:rPr>
+          <w:rFonts w:ascii="Consolas" w:hAnsi="Consolas" w:cs="Consolas"/>
+          <w:sz w:val="22"/>
+          <w:szCs w:val="22"/>
+        </w:rPr>
+        <w:tab/>
+      </w:r>
+      <w:r>
+        <w:rPr>
+          <w:rFonts w:ascii="Consolas" w:hAnsi="Consolas" w:cs="Consolas"/>
+          <w:sz w:val="22"/>
+          <w:szCs w:val="22"/>
+        </w:rPr>
+        <w:tab/>
+      </w:r>
+      <w:proofErr w:type="gramStart"/>
+      <w:r>
+        <w:rPr>
+          <w:rFonts w:ascii="Consolas" w:hAnsi="Consolas" w:cs="Consolas"/>
+          <w:sz w:val="22"/>
+          <w:szCs w:val="22"/>
+        </w:rPr>
+        <w:tab/>
+        <w:t xml:space="preserve">  </w:t>
+      </w:r>
+      <w:proofErr w:type="spellStart"/>
+      <w:r>
+        <w:rPr>
+          <w:rFonts w:ascii="Consolas" w:hAnsi="Consolas" w:cs="Consolas"/>
+          <w:sz w:val="22"/>
+          <w:szCs w:val="22"/>
+        </w:rPr>
+        <w:t>pg</w:t>
+      </w:r>
+      <w:proofErr w:type="spellEnd"/>
+      <w:proofErr w:type="gramEnd"/>
+      <w:r>
+        <w:rPr>
+          <w:rFonts w:ascii="Consolas" w:hAnsi="Consolas" w:cs="Consolas"/>
+          <w:sz w:val="22"/>
+          <w:szCs w:val="22"/>
+        </w:rPr>
+        <w:t>#</w:t>
+      </w:r>
+    </w:p>
+    <w:p>
+      <w:pPr>
+        <w:rPr>
+          <w:rFonts w:ascii="Consolas" w:hAnsi="Consolas" w:cs="Consolas"/>
+          <w:sz w:val="22"/>
+          <w:szCs w:val="22"/>
+        </w:rPr>
+      </w:pPr>
+    </w:p>
+    <w:p>
+      <w:pPr>
+        <w:rPr>
+          <w:rFonts w:ascii="Consolas" w:hAnsi="Consolas" w:cs="Consolas"/>
+          <w:sz w:val="22"/>
+          <w:szCs w:val="22"/>
+        </w:rPr>
+      </w:pPr>
+    </w:p>
+    <w:p>
+      <w:pPr>
+        <w:rPr>
+          <w:rFonts w:ascii="Consolas" w:hAnsi="Consolas" w:cs="Consolas"/>
+          <w:sz w:val="22"/>
+          <w:szCs w:val="22"/>
+        </w:rPr>
+      </w:pPr>
+      <w:r>
+        <w:rPr>
+          <w:rFonts w:ascii="Consolas" w:hAnsi="Consolas" w:cs="Consolas"/>
+          <w:sz w:val="22"/>
+          <w:szCs w:val="22"/>
+        </w:rPr>
+        <w:t>2</w:t>
+      </w:r>
+      <w:r>
+        <w:rPr>
+          <w:rFonts w:ascii="Consolas" w:hAnsi="Consolas" w:cs="Consolas"/>
+          <w:b/>
+          <w:bCs/>
+          <w:sz w:val="22"/>
+          <w:szCs w:val="22"/>
+        </w:rPr>
+        <w:t>.6 Add static files</w:t>
+      </w:r>
+      <w:r>
+        <w:rPr>
+          <w:rFonts w:ascii="Consolas" w:hAnsi="Consolas" w:cs="Consolas"/>
+          <w:sz w:val="22"/>
+          <w:szCs w:val="22"/>
+        </w:rPr>
+        <w:t xml:space="preserve"> (name)</w:t>
+      </w:r>
+      <w:r>
+        <w:rPr>
+          <w:rFonts w:ascii="Consolas" w:hAnsi="Consolas" w:cs="Consolas"/>
+          <w:sz w:val="22"/>
+          <w:szCs w:val="22"/>
+        </w:rPr>
+        <w:tab/>
+      </w:r>
+      <w:r>
+        <w:rPr>
+          <w:rFonts w:ascii="Consolas" w:hAnsi="Consolas" w:cs="Consolas"/>
+          <w:sz w:val="22"/>
+          <w:szCs w:val="22"/>
+        </w:rPr>
+        <w:tab/>
+      </w:r>
+      <w:r>
+        <w:rPr>
+          <w:rFonts w:ascii="Consolas" w:hAnsi="Consolas" w:cs="Consolas"/>
+          <w:sz w:val="22"/>
+          <w:szCs w:val="22"/>
+        </w:rPr>
+        <w:tab/>
+      </w:r>
+      <w:r>
+        <w:rPr>
+          <w:rFonts w:ascii="Consolas" w:hAnsi="Consolas" w:cs="Consolas"/>
+          <w:sz w:val="22"/>
+          <w:szCs w:val="22"/>
+        </w:rPr>
+        <w:tab/>
+      </w:r>
+      <w:r>
+        <w:rPr>
+          <w:rFonts w:ascii="Consolas" w:hAnsi="Consolas" w:cs="Consolas"/>
+          <w:sz w:val="22"/>
+          <w:szCs w:val="22"/>
+        </w:rPr>
+        <w:tab/>
+      </w:r>
+      <w:r>
+        <w:rPr>
+          <w:rFonts w:ascii="Consolas" w:hAnsi="Consolas" w:cs="Consolas"/>
+          <w:sz w:val="22"/>
+          <w:szCs w:val="22"/>
+        </w:rPr>
+        <w:tab/>
+      </w:r>
+      <w:r>
+        <w:rPr>
+          <w:rFonts w:ascii="Consolas" w:hAnsi="Consolas" w:cs="Consolas"/>
+          <w:sz w:val="22"/>
+          <w:szCs w:val="22"/>
+        </w:rPr>
+        <w:tab/>
+      </w:r>
+      <w:proofErr w:type="gramStart"/>
+      <w:r>
+        <w:rPr>
+          <w:rFonts w:ascii="Consolas" w:hAnsi="Consolas" w:cs="Consolas"/>
+          <w:sz w:val="22"/>
+          <w:szCs w:val="22"/>
+        </w:rPr>
+        <w:tab/>
+        <w:t xml:space="preserve">  </w:t>
+      </w:r>
+      <w:proofErr w:type="spellStart"/>
+      <w:r>
+        <w:rPr>
+          <w:rFonts w:ascii="Consolas" w:hAnsi="Consolas" w:cs="Consolas"/>
+          <w:sz w:val="22"/>
+          <w:szCs w:val="22"/>
+        </w:rPr>
+        <w:t>pg</w:t>
+      </w:r>
+      <w:proofErr w:type="spellEnd"/>
+      <w:proofErr w:type="gramEnd"/>
+      <w:r>
+        <w:rPr>
+          <w:rFonts w:ascii="Consolas" w:hAnsi="Consolas" w:cs="Consolas"/>
+          <w:sz w:val="22"/>
+          <w:szCs w:val="22"/>
+        </w:rPr>
+        <w:t>#</w:t>
+      </w:r>
+    </w:p>
     <w:sectPr>
       <w:pgSz w:w="12240" w:h="15840"/>
       <w:pgMar w:top="1440" w:right="1440" w:bottom="1440" w:left="1440" w:header="720" w:footer="720" w:gutter="0"/>

</xml_diff>

<commit_message>
added scrum_notes file. edits made to personal tech doc
</commit_message>
<xml_diff>
--- a/Technical Documentation/GE02_official_technical_documentation.docx
+++ b/Technical Documentation/GE02_official_technical_documentation.docx
@@ -105,48 +105,58 @@
           <w:szCs w:val="50"/>
         </w:rPr>
       </w:pPr>
-      <w:r>
+    </w:p>
+    <w:p>
+      <w:pPr>
+        <w:jc w:val="center"/>
         <w:rPr>
           <w:rFonts w:ascii="Consolas" w:hAnsi="Consolas" w:cs="Consolas"/>
           <w:sz w:val="50"/>
           <w:szCs w:val="50"/>
         </w:rPr>
-        <w:t>Logan Lassiter</w:t>
-      </w:r>
-    </w:p>
-    <w:p>
-      <w:pPr>
-        <w:jc w:val="center"/>
+      </w:pPr>
+      <w:r>
         <w:rPr>
           <w:rFonts w:ascii="Consolas" w:hAnsi="Consolas" w:cs="Consolas"/>
           <w:sz w:val="50"/>
           <w:szCs w:val="50"/>
         </w:rPr>
-      </w:pPr>
-      <w:r>
+        <w:t>Logan Lassiter</w:t>
+      </w:r>
+    </w:p>
+    <w:p>
+      <w:pPr>
+        <w:jc w:val="center"/>
         <w:rPr>
           <w:rFonts w:ascii="Consolas" w:hAnsi="Consolas" w:cs="Consolas"/>
           <w:sz w:val="50"/>
           <w:szCs w:val="50"/>
         </w:rPr>
-        <w:t>Irving Reyes Bravo</w:t>
-      </w:r>
-    </w:p>
-    <w:p>
-      <w:pPr>
-        <w:jc w:val="center"/>
+      </w:pPr>
+      <w:r>
         <w:rPr>
           <w:rFonts w:ascii="Consolas" w:hAnsi="Consolas" w:cs="Consolas"/>
           <w:sz w:val="50"/>
           <w:szCs w:val="50"/>
         </w:rPr>
-      </w:pPr>
-      <w:r>
+        <w:t>Irving Reyes Bravo</w:t>
+      </w:r>
+    </w:p>
+    <w:p>
+      <w:pPr>
+        <w:jc w:val="center"/>
         <w:rPr>
           <w:rFonts w:ascii="Consolas" w:hAnsi="Consolas" w:cs="Consolas"/>
           <w:sz w:val="50"/>
           <w:szCs w:val="50"/>
         </w:rPr>
+      </w:pPr>
+      <w:r>
+        <w:rPr>
+          <w:rFonts w:ascii="Consolas" w:hAnsi="Consolas" w:cs="Consolas"/>
+          <w:sz w:val="50"/>
+          <w:szCs w:val="50"/>
+        </w:rPr>
         <w:t>Naomi Rodriguez</w:t>
       </w:r>
     </w:p>
@@ -342,8 +352,96 @@
           <w:sz w:val="22"/>
           <w:szCs w:val="22"/>
         </w:rPr>
-        <w:t xml:space="preserve"> Repository</w:t>
-      </w:r>
+        <w:t xml:space="preserve"> Repository </w:t>
+      </w:r>
+      <w:r>
+        <w:rPr>
+          <w:rFonts w:ascii="Consolas" w:hAnsi="Consolas" w:cs="Consolas"/>
+          <w:sz w:val="22"/>
+          <w:szCs w:val="22"/>
+        </w:rPr>
+        <w:t>(name)</w:t>
+      </w:r>
+      <w:r>
+        <w:rPr>
+          <w:rFonts w:ascii="Consolas" w:hAnsi="Consolas" w:cs="Consolas"/>
+          <w:sz w:val="22"/>
+          <w:szCs w:val="22"/>
+        </w:rPr>
+        <w:tab/>
+      </w:r>
+      <w:r>
+        <w:rPr>
+          <w:rFonts w:ascii="Consolas" w:hAnsi="Consolas" w:cs="Consolas"/>
+          <w:sz w:val="22"/>
+          <w:szCs w:val="22"/>
+        </w:rPr>
+        <w:tab/>
+      </w:r>
+      <w:r>
+        <w:rPr>
+          <w:rFonts w:ascii="Consolas" w:hAnsi="Consolas" w:cs="Consolas"/>
+          <w:sz w:val="22"/>
+          <w:szCs w:val="22"/>
+        </w:rPr>
+        <w:tab/>
+      </w:r>
+      <w:proofErr w:type="gramStart"/>
+      <w:r>
+        <w:rPr>
+          <w:rFonts w:ascii="Consolas" w:hAnsi="Consolas" w:cs="Consolas"/>
+          <w:sz w:val="22"/>
+          <w:szCs w:val="22"/>
+        </w:rPr>
+        <w:tab/>
+        <w:t xml:space="preserve">  </w:t>
+      </w:r>
+      <w:proofErr w:type="spellStart"/>
+      <w:r>
+        <w:rPr>
+          <w:rFonts w:ascii="Consolas" w:hAnsi="Consolas" w:cs="Consolas"/>
+          <w:sz w:val="22"/>
+          <w:szCs w:val="22"/>
+        </w:rPr>
+        <w:t>pg</w:t>
+      </w:r>
+      <w:proofErr w:type="spellEnd"/>
+      <w:proofErr w:type="gramEnd"/>
+      <w:r>
+        <w:rPr>
+          <w:rFonts w:ascii="Consolas" w:hAnsi="Consolas" w:cs="Consolas"/>
+          <w:sz w:val="22"/>
+          <w:szCs w:val="22"/>
+        </w:rPr>
+        <w:t>#</w:t>
+      </w:r>
+    </w:p>
+    <w:p>
+      <w:pPr>
+        <w:rPr>
+          <w:rFonts w:ascii="Consolas" w:hAnsi="Consolas" w:cs="Consolas"/>
+          <w:sz w:val="22"/>
+          <w:szCs w:val="22"/>
+        </w:rPr>
+      </w:pPr>
+    </w:p>
+    <w:p>
+      <w:pPr>
+        <w:rPr>
+          <w:rFonts w:ascii="Consolas" w:hAnsi="Consolas" w:cs="Consolas"/>
+          <w:sz w:val="22"/>
+          <w:szCs w:val="22"/>
+        </w:rPr>
+      </w:pPr>
+    </w:p>
+    <w:p>
+      <w:pPr>
+        <w:rPr>
+          <w:rFonts w:ascii="Consolas" w:hAnsi="Consolas" w:cs="Consolas"/>
+          <w:sz w:val="22"/>
+          <w:szCs w:val="22"/>
+        </w:rPr>
+      </w:pPr>
       <w:r>
         <w:rPr>
           <w:rFonts w:ascii="Consolas" w:hAnsi="Consolas" w:cs="Consolas"/>
@@ -352,15 +450,39 @@
           <w:sz w:val="22"/>
           <w:szCs w:val="22"/>
         </w:rPr>
-        <w:t xml:space="preserve"> </w:t>
-      </w:r>
-      <w:r>
-        <w:rPr>
-          <w:rFonts w:ascii="Consolas" w:hAnsi="Consolas" w:cs="Consolas"/>
-          <w:sz w:val="22"/>
-          <w:szCs w:val="22"/>
-        </w:rPr>
-        <w:t>(name)</w:t>
+        <w:t>2.3 Create Portfolio App</w:t>
+      </w:r>
+      <w:r>
+        <w:rPr>
+          <w:rFonts w:ascii="Consolas" w:hAnsi="Consolas" w:cs="Consolas"/>
+          <w:sz w:val="22"/>
+          <w:szCs w:val="22"/>
+        </w:rPr>
+        <w:t xml:space="preserve"> (name)</w:t>
+      </w:r>
+      <w:r>
+        <w:rPr>
+          <w:rFonts w:ascii="Consolas" w:hAnsi="Consolas" w:cs="Consolas"/>
+          <w:sz w:val="22"/>
+          <w:szCs w:val="22"/>
+        </w:rPr>
+        <w:tab/>
+      </w:r>
+      <w:r>
+        <w:rPr>
+          <w:rFonts w:ascii="Consolas" w:hAnsi="Consolas" w:cs="Consolas"/>
+          <w:sz w:val="22"/>
+          <w:szCs w:val="22"/>
+        </w:rPr>
+        <w:tab/>
+      </w:r>
+      <w:r>
+        <w:rPr>
+          <w:rFonts w:ascii="Consolas" w:hAnsi="Consolas" w:cs="Consolas"/>
+          <w:sz w:val="22"/>
+          <w:szCs w:val="22"/>
+        </w:rPr>
+        <w:tab/>
       </w:r>
       <w:r>
         <w:rPr>
@@ -450,139 +572,7 @@
           <w:sz w:val="22"/>
           <w:szCs w:val="22"/>
         </w:rPr>
-        <w:t>2.3 Create Portfolio App</w:t>
-      </w:r>
-      <w:r>
-        <w:rPr>
-          <w:rFonts w:ascii="Consolas" w:hAnsi="Consolas" w:cs="Consolas"/>
-          <w:sz w:val="22"/>
-          <w:szCs w:val="22"/>
-        </w:rPr>
-        <w:t xml:space="preserve"> (name)</w:t>
-      </w:r>
-      <w:r>
-        <w:rPr>
-          <w:rFonts w:ascii="Consolas" w:hAnsi="Consolas" w:cs="Consolas"/>
-          <w:sz w:val="22"/>
-          <w:szCs w:val="22"/>
-        </w:rPr>
-        <w:tab/>
-      </w:r>
-      <w:r>
-        <w:rPr>
-          <w:rFonts w:ascii="Consolas" w:hAnsi="Consolas" w:cs="Consolas"/>
-          <w:sz w:val="22"/>
-          <w:szCs w:val="22"/>
-        </w:rPr>
-        <w:tab/>
-      </w:r>
-      <w:r>
-        <w:rPr>
-          <w:rFonts w:ascii="Consolas" w:hAnsi="Consolas" w:cs="Consolas"/>
-          <w:sz w:val="22"/>
-          <w:szCs w:val="22"/>
-        </w:rPr>
-        <w:tab/>
-      </w:r>
-      <w:r>
-        <w:rPr>
-          <w:rFonts w:ascii="Consolas" w:hAnsi="Consolas" w:cs="Consolas"/>
-          <w:sz w:val="22"/>
-          <w:szCs w:val="22"/>
-        </w:rPr>
-        <w:tab/>
-      </w:r>
-      <w:r>
-        <w:rPr>
-          <w:rFonts w:ascii="Consolas" w:hAnsi="Consolas" w:cs="Consolas"/>
-          <w:sz w:val="22"/>
-          <w:szCs w:val="22"/>
-        </w:rPr>
-        <w:tab/>
-      </w:r>
-      <w:r>
-        <w:rPr>
-          <w:rFonts w:ascii="Consolas" w:hAnsi="Consolas" w:cs="Consolas"/>
-          <w:sz w:val="22"/>
-          <w:szCs w:val="22"/>
-        </w:rPr>
-        <w:tab/>
-      </w:r>
-      <w:proofErr w:type="gramStart"/>
-      <w:r>
-        <w:rPr>
-          <w:rFonts w:ascii="Consolas" w:hAnsi="Consolas" w:cs="Consolas"/>
-          <w:sz w:val="22"/>
-          <w:szCs w:val="22"/>
-        </w:rPr>
-        <w:tab/>
-        <w:t xml:space="preserve">  </w:t>
-      </w:r>
-      <w:proofErr w:type="spellStart"/>
-      <w:r>
-        <w:rPr>
-          <w:rFonts w:ascii="Consolas" w:hAnsi="Consolas" w:cs="Consolas"/>
-          <w:sz w:val="22"/>
-          <w:szCs w:val="22"/>
-        </w:rPr>
-        <w:t>pg</w:t>
-      </w:r>
-      <w:proofErr w:type="spellEnd"/>
-      <w:proofErr w:type="gramEnd"/>
-      <w:r>
-        <w:rPr>
-          <w:rFonts w:ascii="Consolas" w:hAnsi="Consolas" w:cs="Consolas"/>
-          <w:sz w:val="22"/>
-          <w:szCs w:val="22"/>
-        </w:rPr>
-        <w:t>#</w:t>
-      </w:r>
-    </w:p>
-    <w:p>
-      <w:pPr>
-        <w:rPr>
-          <w:rFonts w:ascii="Consolas" w:hAnsi="Consolas" w:cs="Consolas"/>
-          <w:sz w:val="22"/>
-          <w:szCs w:val="22"/>
-        </w:rPr>
-      </w:pPr>
-    </w:p>
-    <w:p>
-      <w:pPr>
-        <w:rPr>
-          <w:rFonts w:ascii="Consolas" w:hAnsi="Consolas" w:cs="Consolas"/>
-          <w:sz w:val="22"/>
-          <w:szCs w:val="22"/>
-        </w:rPr>
-      </w:pPr>
-    </w:p>
-    <w:p>
-      <w:pPr>
-        <w:rPr>
-          <w:rFonts w:ascii="Consolas" w:hAnsi="Consolas" w:cs="Consolas"/>
-          <w:sz w:val="22"/>
-          <w:szCs w:val="22"/>
-        </w:rPr>
-      </w:pPr>
-      <w:r>
-        <w:rPr>
-          <w:rFonts w:ascii="Consolas" w:hAnsi="Consolas" w:cs="Consolas"/>
-          <w:b/>
-          <w:bCs/>
-          <w:sz w:val="22"/>
-          <w:szCs w:val="22"/>
-        </w:rPr>
-        <w:t>2.4 Define URI path and view</w:t>
-      </w:r>
-      <w:r>
-        <w:rPr>
-          <w:rFonts w:ascii="Consolas" w:hAnsi="Consolas" w:cs="Consolas"/>
-          <w:b/>
-          <w:bCs/>
-          <w:sz w:val="22"/>
-          <w:szCs w:val="22"/>
-        </w:rPr>
-        <w:t xml:space="preserve"> </w:t>
+        <w:t xml:space="preserve">2.4 Define URI path and view </w:t>
       </w:r>
       <w:r>
         <w:rPr>

</xml_diff>